<commit_message>
opraveny tournament bo hujovo robeu
</commit_message>
<xml_diff>
--- a/Martin_Pirkovský_103095.docx
+++ b/Martin_Pirkovský_103095.docx
@@ -212,6 +212,157 @@
           <w:numId w:val="1"/>
         </w:numPr>
       </w:pPr>
+      <w:r>
+        <w:lastRenderedPageBreak/>
+        <w:t>Riešený problém – zadanie</w:t>
+      </w:r>
+    </w:p>
+    <w:p/>
+    <w:p>
+      <w:pPr>
+        <w:jc w:val="both"/>
+      </w:pPr>
+      <w:r>
+        <w:t xml:space="preserve">Mojou úlohou v tomto zadaní bolo pozbierať všetky poklady na mape za pomoci evolučného programovania nad virtuálnym strojom. </w:t>
+      </w:r>
+      <w:r>
+        <w:t>Na mape máme jedného hľadača, ktorý sa môže pohybovať H - hore, D – dole, P – doprava, L – doľava. Hľadač má svoju sadu inštrukcií, ktoré vložíme do virtuálneho stroja. Tie stroj vyhodnotí a vráti nám cestu, ktorou sa hľadač vybral. Na základe nej vieme vyhodnotiť koľko pokladov hľadač pozbieral a ako je jeho cesta efektívna.</w:t>
+      </w:r>
+    </w:p>
+    <w:p>
+      <w:pPr>
+        <w:jc w:val="both"/>
+      </w:pPr>
+      <w:r>
+        <w:t>Virtuálny stroj má  64 pamäťových buniek o veľkosti 1 byte. Prvé 2 bity nám hovoria o akú inštrukciu sa jedná. „00“ je inštrukcia inkrementácie, „01“ je dekrementácia, „10“ je skoková inštrukcia a „11“ je výpis, respektíve hovorí nám o</w:t>
+      </w:r>
+      <w:r>
+        <w:t> </w:t>
+      </w:r>
+      <w:r>
+        <w:t>tom</w:t>
+      </w:r>
+      <w:r>
+        <w:t>,</w:t>
+      </w:r>
+      <w:r>
+        <w:t xml:space="preserve"> </w:t>
+      </w:r>
+      <w:r>
+        <w:t>ktorým smerom sa hľadač posunul. Zvyšných  6 bitov predstavuje adresu, s ktorou je potrebné pracovať. Hľadač končí svoje hľadanie ak našiel všetky poklady, vystúpil z mriežky alebo bolo vykonaných 500 inštrukcií.</w:t>
+      </w:r>
+    </w:p>
+    <w:p>
+      <w:pPr>
+        <w:jc w:val="both"/>
+      </w:pPr>
+    </w:p>
+    <w:p>
+      <w:pPr>
+        <w:pStyle w:val="Odsekzoznamu"/>
+        <w:numPr>
+          <w:ilvl w:val="0"/>
+          <w:numId w:val="1"/>
+        </w:numPr>
+        <w:jc w:val="both"/>
+        <w:rPr>
+          <w:sz w:val="32"/>
+          <w:szCs w:val="28"/>
+        </w:rPr>
+      </w:pPr>
+      <w:r>
+        <w:rPr>
+          <w:sz w:val="32"/>
+          <w:szCs w:val="28"/>
+        </w:rPr>
+        <w:t>Opis použitého algoritmu</w:t>
+      </w:r>
+    </w:p>
+    <w:p>
+      <w:pPr>
+        <w:jc w:val="both"/>
+      </w:pPr>
+      <w:r>
+        <w:t xml:space="preserve">Ako je v zadaní spomenuté použil som evolučné programovanie, konkrétne lineárne evolučne programovanie, kde je jednotlivec reprezentovaný ako postupnosť inštrukcií. </w:t>
+      </w:r>
+      <w:r>
+        <w:t>Tieto inštrukcie sú nakopírované do virtuálneho stroja, v ktorom ich vyhodnotím. Inštrukcie musia byť nakopírované, pretože ak by sme v stroji pracovali s pôvodnou postupnosťou, a menili ju priamo jedincovi, tak by to malo za následok, že by sme túto</w:t>
+      </w:r>
+      <w:r>
+        <w:t xml:space="preserve"> </w:t>
+      </w:r>
+      <w:r>
+        <w:t>pozmenenú pamäť aj posielali do kríženia a nakoľko by sa stratila pôvodná postupnosť, graf zobrazujúci postupnosť ako sa nám fitness vyvíja s generáciami by nám nekonvergoval. Jedinec je reprezentovaný fitness hodnotou, cestou, ktorú prešiel, sadou inštrukcii, a</w:t>
+      </w:r>
+      <w:r>
+        <w:t xml:space="preserve"> poľom s pozbieranými pokladmi. </w:t>
+      </w:r>
+    </w:p>
+    <w:p>
+      <w:pPr>
+        <w:jc w:val="both"/>
+      </w:pPr>
+      <w:r>
+        <w:t xml:space="preserve">Gén tvorí </w:t>
+      </w:r>
+      <w:r>
+        <w:t>jedna bunka pamäte inštrukcií jedinca</w:t>
+      </w:r>
+      <w:r>
+        <w:t xml:space="preserve">, teda 8 bitové číslo, ktoré som vytvoril za pomoci knižnice </w:t>
+      </w:r>
+      <w:proofErr w:type="spellStart"/>
+      <w:r>
+        <w:t>numpy</w:t>
+      </w:r>
+      <w:proofErr w:type="spellEnd"/>
+      <w:r>
+        <w:t xml:space="preserve">. </w:t>
+      </w:r>
+      <w:r>
+        <w:t>V ňom nám prvé 2 bity hovoria o akú inštrukcia ide (inkrementácia, dekrementácia, skok a výpis), a zvyšných 6 bitov nám hovorí s akou adresou máme pracovať. Chromozómom algoritmu je vlastne jeden jedinec, a teda postupnosť jeho inštrukcií.</w:t>
+      </w:r>
+      <w:r>
+        <w:t xml:space="preserve"> </w:t>
+      </w:r>
+    </w:p>
+    <w:p>
+      <w:pPr>
+        <w:jc w:val="both"/>
+      </w:pPr>
+      <w:r>
+        <w:t xml:space="preserve">Evolučný algoritmus som implementoval nasledovne. Ako je napísané na stránke zadania, tak ako prvé načítam zo súboru rozmer mapy, štartovaciu pozíciu hľadača, počet a rozloženie pokladov. </w:t>
+      </w:r>
+      <w:r>
+        <w:t>Následne vytvorím počiatočnú populáciu jedincov, pričom jedincovi nastavím prvých 32 buniek na náhodné hodnoty. K počtu koľko</w:t>
+      </w:r>
+      <w:r>
+        <w:t xml:space="preserve"> buniek je vhodné naplniť náhodnými hodnotami som sa dostal experimentovaním, kedy som pri hodnotách okolo polovice dostával približne najlepšie výsledky a tak som zvolil presnú polovicu 32 buniek. Ďalej pokračujem poslaním každého jedinca z generácie do virtuálneho stroja, kde sa vykoná jeho sada inštrukcií a tým sa zistí jeho cesta, ktorou išiel. Nakoľko inštrukcie </w:t>
+      </w:r>
+      <w:r>
+        <w:t xml:space="preserve">inkrementácie, dekrementácie a skoku sú jasné zo zadania ako fungujú vysvetlím iba ako som implementoval inštrukciu zápisu, ktorá bola na mne. V nej vezmem adresnú časť bunky a z nej posledné 2 bity, podľa ktorých určím o aký posun sa jedná. Ak sa tam nachádza „00“, jedná sa o posun hore, ak je tam „01“ ide o posun dole, ak „10“ je to posun doprava a ak to je „11“ </w:t>
+      </w:r>
+      <w:r>
+        <w:t>tak to je posun doľava. Inštrukcie vykonávam pokiaľ ich nevykonám všetky, alebo kým nevykonám</w:t>
+      </w:r>
+      <w:r>
+        <w:t xml:space="preserve"> </w:t>
+      </w:r>
+      <w:r>
+        <w:t xml:space="preserve">500 inštrukcií. </w:t>
+      </w:r>
+    </w:p>
+    <w:p>
+      <w:pPr>
+        <w:jc w:val="both"/>
+      </w:pPr>
+      <w:r>
+        <w:lastRenderedPageBreak/>
+        <w:t xml:space="preserve">Po zistení cesty ju vyhodnotím, čím zistím, či jedinec náhodou nevystúpil z mriežky, vtedy ukončím prehľadávanie a odseknem zvyšok vygenerovanej cesty, prechádzaním cesty zároveň zistím koľko pokladov sa podarilo pozbierať hľadačovi. </w:t>
+      </w:r>
+      <w:r>
+        <w:t xml:space="preserve">Ak sa mu náhodou podarilo pozbierať všetky poklady tak rovnako ukončím prechádzanie cesty a odseknem </w:t>
+      </w:r>
     </w:p>
     <w:sectPr>
       <w:pgSz w:w="11906" w:h="16838"/>
@@ -834,6 +985,17 @@
       <w:lang w:eastAsia="sk-SK"/>
     </w:rPr>
   </w:style>
+  <w:style w:type="paragraph" w:styleId="Odsekzoznamu">
+    <w:name w:val="List Paragraph"/>
+    <w:basedOn w:val="Normlny"/>
+    <w:uiPriority w:val="34"/>
+    <w:qFormat/>
+    <w:rsid w:val="00F747DE"/>
+    <w:pPr>
+      <w:ind w:left="720"/>
+      <w:contextualSpacing/>
+    </w:pPr>
+  </w:style>
 </w:styles>
 </file>
 

</xml_diff>